<commit_message>
Amend planning documentation to accomodate additional requirements
</commit_message>
<xml_diff>
--- a/Documentation/Planning/Task Delivery Form.docx
+++ b/Documentation/Planning/Task Delivery Form.docx
@@ -1,6 +1,6 @@
 
 <file path=word/document.xml><?xml version="1.0" encoding="utf-8"?>
-<w:document xmlns:wpc="http://schemas.microsoft.com/office/word/2010/wordprocessingCanvas" xmlns:cx="http://schemas.microsoft.com/office/drawing/2014/chartex" xmlns:cx1="http://schemas.microsoft.com/office/drawing/2015/9/8/chartex" xmlns:cx2="http://schemas.microsoft.com/office/drawing/2015/10/21/chartex" xmlns:cx3="http://schemas.microsoft.com/office/drawing/2016/5/9/chartex" xmlns:cx4="http://schemas.microsoft.com/office/drawing/2016/5/10/chartex" xmlns:cx5="http://schemas.microsoft.com/office/drawing/2016/5/11/chartex" xmlns:cx6="http://schemas.microsoft.com/office/drawing/2016/5/12/chartex" xmlns:cx7="http://schemas.microsoft.com/office/drawing/2016/5/13/chartex" xmlns:cx8="http://schemas.microsoft.com/office/drawing/2016/5/14/chartex" xmlns:mc="http://schemas.openxmlformats.org/markup-compatibility/2006" xmlns:aink="http://schemas.microsoft.com/office/drawing/2016/ink" xmlns:am3d="http://schemas.microsoft.com/office/drawing/2017/model3d" xmlns:o="urn:schemas-microsoft-com:office:office" xmlns:r="http://schemas.openxmlformats.org/officeDocument/2006/relationships" xmlns:m="http://schemas.openxmlformats.org/officeDocument/2006/math" xmlns:v="urn:schemas-microsoft-com:vml" xmlns:wp14="http://schemas.microsoft.com/office/word/2010/wordprocessingDrawing" xmlns:wp="http://schemas.openxmlformats.org/drawingml/2006/wordprocessingDrawing" xmlns:w10="urn:schemas-microsoft-com:office:word" xmlns:w="http://schemas.openxmlformats.org/wordprocessingml/2006/main" xmlns:w14="http://schemas.microsoft.com/office/word/2010/wordml" xmlns:w15="http://schemas.microsoft.com/office/word/2012/wordml" xmlns:w16cid="http://schemas.microsoft.com/office/word/2016/wordml/cid" xmlns:w16se="http://schemas.microsoft.com/office/word/2015/wordml/symex" xmlns:wpg="http://schemas.microsoft.com/office/word/2010/wordprocessingGroup" xmlns:wpi="http://schemas.microsoft.com/office/word/2010/wordprocessingInk" xmlns:wne="http://schemas.microsoft.com/office/word/2006/wordml" xmlns:wps="http://schemas.microsoft.com/office/word/2010/wordprocessingShape" mc:Ignorable="w14 w15 w16se w16cid wp14">
+<w:document xmlns:wpc="http://schemas.microsoft.com/office/word/2010/wordprocessingCanvas" xmlns:cx="http://schemas.microsoft.com/office/drawing/2014/chartex" xmlns:cx1="http://schemas.microsoft.com/office/drawing/2015/9/8/chartex" xmlns:mc="http://schemas.openxmlformats.org/markup-compatibility/2006" xmlns:o="urn:schemas-microsoft-com:office:office" xmlns:r="http://schemas.openxmlformats.org/officeDocument/2006/relationships" xmlns:m="http://schemas.openxmlformats.org/officeDocument/2006/math" xmlns:v="urn:schemas-microsoft-com:vml" xmlns:wp14="http://schemas.microsoft.com/office/word/2010/wordprocessingDrawing" xmlns:wp="http://schemas.openxmlformats.org/drawingml/2006/wordprocessingDrawing" xmlns:w10="urn:schemas-microsoft-com:office:word" xmlns:w="http://schemas.openxmlformats.org/wordprocessingml/2006/main" xmlns:w14="http://schemas.microsoft.com/office/word/2010/wordml" xmlns:w15="http://schemas.microsoft.com/office/word/2012/wordml" xmlns:w16se="http://schemas.microsoft.com/office/word/2015/wordml/symex" xmlns:wpg="http://schemas.microsoft.com/office/word/2010/wordprocessingGroup" xmlns:wpi="http://schemas.microsoft.com/office/word/2010/wordprocessingInk" xmlns:wne="http://schemas.microsoft.com/office/word/2006/wordml" xmlns:wps="http://schemas.microsoft.com/office/word/2010/wordprocessingShape" mc:Ignorable="w14 w15 w16se wp14">
   <w:body>
     <w:p>
       <w:pPr>
@@ -14,12 +14,12 @@
     <w:p/>
     <w:tbl>
       <w:tblPr>
-        <w:tblW w:w="12606" w:type="dxa"/>
+        <w:tblW w:w="13940" w:type="dxa"/>
         <w:tblLook w:val="04A0" w:firstRow="1" w:lastRow="0" w:firstColumn="1" w:lastColumn="0" w:noHBand="0" w:noVBand="1"/>
       </w:tblPr>
       <w:tblGrid>
         <w:gridCol w:w="3079"/>
-        <w:gridCol w:w="787"/>
+        <w:gridCol w:w="807"/>
         <w:gridCol w:w="787"/>
         <w:gridCol w:w="787"/>
         <w:gridCol w:w="787"/>
@@ -29,12 +29,13 @@
         <w:gridCol w:w="787"/>
         <w:gridCol w:w="787"/>
         <w:gridCol w:w="885"/>
-        <w:gridCol w:w="1559"/>
+        <w:gridCol w:w="848"/>
+        <w:gridCol w:w="2025"/>
       </w:tblGrid>
       <w:tr>
         <w:trPr>
           <w:gridAfter w:val="1"/>
-          <w:wAfter w:w="1559" w:type="dxa"/>
+          <w:wAfter w:w="2043" w:type="dxa"/>
           <w:trHeight w:val="531"/>
         </w:trPr>
         <w:tc>
@@ -105,6 +106,26 @@
               </w:rPr>
               <w:t>Tasks</w:t>
             </w:r>
+          </w:p>
+        </w:tc>
+        <w:tc>
+          <w:tcPr>
+            <w:tcW w:w="850" w:type="dxa"/>
+            <w:tcBorders>
+              <w:top w:val="single" w:sz="8" w:space="0" w:color="auto"/>
+              <w:left w:val="single" w:sz="8" w:space="0" w:color="auto"/>
+              <w:bottom w:val="single" w:sz="8" w:space="0" w:color="auto"/>
+              <w:right w:val="single" w:sz="8" w:space="0" w:color="000000"/>
+            </w:tcBorders>
+          </w:tcPr>
+          <w:p>
+            <w:pPr>
+              <w:jc w:val="center"/>
+              <w:rPr>
+                <w:rFonts w:ascii="Calibri" w:eastAsia="Times New Roman" w:hAnsi="Calibri" w:cs="Calibri"/>
+                <w:color w:val="000000"/>
+              </w:rPr>
+            </w:pPr>
           </w:p>
         </w:tc>
       </w:tr>
@@ -527,15 +548,58 @@
                 <w:color w:val="000000"/>
                 <w:vertAlign w:val="subscript"/>
               </w:rPr>
-              <w:t>N</w:t>
-            </w:r>
-          </w:p>
-        </w:tc>
-        <w:tc>
-          <w:tcPr>
-            <w:tcW w:w="1559" w:type="dxa"/>
+              <w:t>10</w:t>
+            </w:r>
+          </w:p>
+        </w:tc>
+        <w:tc>
+          <w:tcPr>
+            <w:tcW w:w="850" w:type="dxa"/>
             <w:tcBorders>
               <w:top w:val="single" w:sz="4" w:space="0" w:color="auto"/>
+              <w:bottom w:val="single" w:sz="4" w:space="0" w:color="auto"/>
+              <w:right w:val="single" w:sz="4" w:space="0" w:color="auto"/>
+            </w:tcBorders>
+          </w:tcPr>
+          <w:p>
+            <w:pPr>
+              <w:jc w:val="center"/>
+              <w:rPr>
+                <w:rFonts w:eastAsia="Times New Roman" w:cstheme="minorHAnsi"/>
+                <w:color w:val="000000"/>
+              </w:rPr>
+            </w:pPr>
+          </w:p>
+          <w:p>
+            <w:pPr>
+              <w:jc w:val="center"/>
+              <w:rPr>
+                <w:rFonts w:eastAsia="Times New Roman" w:cstheme="minorHAnsi"/>
+              </w:rPr>
+            </w:pPr>
+            <w:r>
+              <w:rPr>
+                <w:rFonts w:eastAsia="Times New Roman" w:cstheme="minorHAnsi"/>
+                <w:color w:val="000000"/>
+              </w:rPr>
+              <w:t>T</w:t>
+            </w:r>
+            <w:r>
+              <w:rPr>
+                <w:rFonts w:eastAsia="Times New Roman" w:cstheme="minorHAnsi"/>
+                <w:color w:val="000000"/>
+                <w:vertAlign w:val="subscript"/>
+              </w:rPr>
+              <w:t>11</w:t>
+            </w:r>
+          </w:p>
+        </w:tc>
+        <w:tc>
+          <w:tcPr>
+            <w:tcW w:w="2043" w:type="dxa"/>
+            <w:tcBorders>
+              <w:top w:val="single" w:sz="4" w:space="0" w:color="auto"/>
+              <w:left w:val="single" w:sz="4" w:space="0" w:color="auto"/>
               <w:bottom w:val="single" w:sz="4" w:space="0" w:color="auto"/>
               <w:right w:val="single" w:sz="4" w:space="0" w:color="auto"/>
             </w:tcBorders>
@@ -890,9 +954,28 @@
         </w:tc>
         <w:tc>
           <w:tcPr>
-            <w:tcW w:w="1559" w:type="dxa"/>
+            <w:tcW w:w="850" w:type="dxa"/>
             <w:tcBorders>
               <w:top w:val="single" w:sz="4" w:space="0" w:color="auto"/>
+              <w:bottom w:val="single" w:sz="4" w:space="0" w:color="auto"/>
+              <w:right w:val="single" w:sz="4" w:space="0" w:color="auto"/>
+            </w:tcBorders>
+          </w:tcPr>
+          <w:p>
+            <w:pPr>
+              <w:jc w:val="center"/>
+              <w:rPr>
+                <w:rFonts w:eastAsia="Times New Roman" w:cstheme="minorHAnsi"/>
+              </w:rPr>
+            </w:pPr>
+          </w:p>
+        </w:tc>
+        <w:tc>
+          <w:tcPr>
+            <w:tcW w:w="2043" w:type="dxa"/>
+            <w:tcBorders>
+              <w:top w:val="single" w:sz="4" w:space="0" w:color="auto"/>
+              <w:left w:val="single" w:sz="4" w:space="0" w:color="auto"/>
               <w:bottom w:val="single" w:sz="4" w:space="0" w:color="auto"/>
               <w:right w:val="single" w:sz="4" w:space="0" w:color="auto"/>
             </w:tcBorders>
@@ -1202,7 +1285,11 @@
           </w:tcPr>
           <w:p>
             <w:pPr>
-              <w:ind w:left="420"/>
+              <w:pStyle w:val="ListParagraph"/>
+              <w:numPr>
+                <w:ilvl w:val="0"/>
+                <w:numId w:val="4"/>
+              </w:numPr>
               <w:rPr>
                 <w:rFonts w:ascii="Calibri" w:eastAsia="Times New Roman" w:hAnsi="Calibri" w:cs="Calibri"/>
                 <w:color w:val="000000"/>
@@ -1226,25 +1313,42 @@
           </w:tcPr>
           <w:p>
             <w:pPr>
-              <w:rPr>
-                <w:rFonts w:ascii="Calibri" w:eastAsia="Times New Roman" w:hAnsi="Calibri" w:cs="Calibri"/>
-                <w:color w:val="000000"/>
-              </w:rPr>
-            </w:pPr>
-            <w:r>
-              <w:rPr>
-                <w:rFonts w:ascii="Calibri" w:eastAsia="Times New Roman" w:hAnsi="Calibri" w:cs="Calibri"/>
-                <w:color w:val="000000"/>
-              </w:rPr>
-              <w:t> </w:t>
-            </w:r>
-          </w:p>
-        </w:tc>
-        <w:tc>
-          <w:tcPr>
-            <w:tcW w:w="1559" w:type="dxa"/>
+              <w:pStyle w:val="ListParagraph"/>
+              <w:numPr>
+                <w:ilvl w:val="0"/>
+                <w:numId w:val="4"/>
+              </w:numPr>
+              <w:rPr>
+                <w:rFonts w:ascii="Calibri" w:eastAsia="Times New Roman" w:hAnsi="Calibri" w:cs="Calibri"/>
+                <w:color w:val="000000"/>
+              </w:rPr>
+            </w:pPr>
+          </w:p>
+        </w:tc>
+        <w:tc>
+          <w:tcPr>
+            <w:tcW w:w="850" w:type="dxa"/>
             <w:tcBorders>
               <w:top w:val="single" w:sz="4" w:space="0" w:color="auto"/>
+              <w:bottom w:val="single" w:sz="4" w:space="0" w:color="auto"/>
+              <w:right w:val="single" w:sz="4" w:space="0" w:color="auto"/>
+            </w:tcBorders>
+          </w:tcPr>
+          <w:p>
+            <w:pPr>
+              <w:jc w:val="center"/>
+              <w:rPr>
+                <w:rFonts w:eastAsia="Times New Roman" w:cstheme="minorHAnsi"/>
+              </w:rPr>
+            </w:pPr>
+          </w:p>
+        </w:tc>
+        <w:tc>
+          <w:tcPr>
+            <w:tcW w:w="2043" w:type="dxa"/>
+            <w:tcBorders>
+              <w:top w:val="single" w:sz="4" w:space="0" w:color="auto"/>
+              <w:left w:val="single" w:sz="4" w:space="0" w:color="auto"/>
               <w:bottom w:val="single" w:sz="4" w:space="0" w:color="auto"/>
               <w:right w:val="single" w:sz="4" w:space="0" w:color="auto"/>
             </w:tcBorders>
@@ -1526,9 +1630,42 @@
         </w:tc>
         <w:tc>
           <w:tcPr>
-            <w:tcW w:w="1559" w:type="dxa"/>
+            <w:tcW w:w="850" w:type="dxa"/>
             <w:tcBorders>
               <w:top w:val="single" w:sz="4" w:space="0" w:color="auto"/>
+              <w:bottom w:val="single" w:sz="4" w:space="0" w:color="auto"/>
+              <w:right w:val="single" w:sz="4" w:space="0" w:color="auto"/>
+            </w:tcBorders>
+          </w:tcPr>
+          <w:p>
+            <w:pPr>
+              <w:jc w:val="center"/>
+              <w:rPr>
+                <w:rFonts w:eastAsia="Times New Roman" w:cstheme="minorHAnsi"/>
+              </w:rPr>
+            </w:pPr>
+          </w:p>
+          <w:p>
+            <w:pPr>
+              <w:pStyle w:val="ListParagraph"/>
+              <w:numPr>
+                <w:ilvl w:val="0"/>
+                <w:numId w:val="4"/>
+              </w:numPr>
+              <w:rPr>
+                <w:rFonts w:eastAsia="Times New Roman" w:cstheme="minorHAnsi"/>
+              </w:rPr>
+            </w:pPr>
+            <w:bookmarkStart w:id="0" w:name="_GoBack"/>
+            <w:bookmarkEnd w:id="0"/>
+          </w:p>
+        </w:tc>
+        <w:tc>
+          <w:tcPr>
+            <w:tcW w:w="2043" w:type="dxa"/>
+            <w:tcBorders>
+              <w:top w:val="single" w:sz="4" w:space="0" w:color="auto"/>
+              <w:left w:val="single" w:sz="4" w:space="0" w:color="auto"/>
               <w:bottom w:val="single" w:sz="4" w:space="0" w:color="auto"/>
               <w:right w:val="single" w:sz="4" w:space="0" w:color="auto"/>
             </w:tcBorders>
@@ -1806,9 +1943,28 @@
         </w:tc>
         <w:tc>
           <w:tcPr>
-            <w:tcW w:w="1559" w:type="dxa"/>
+            <w:tcW w:w="850" w:type="dxa"/>
             <w:tcBorders>
               <w:top w:val="single" w:sz="4" w:space="0" w:color="auto"/>
+              <w:bottom w:val="single" w:sz="4" w:space="0" w:color="auto"/>
+              <w:right w:val="single" w:sz="4" w:space="0" w:color="auto"/>
+            </w:tcBorders>
+          </w:tcPr>
+          <w:p>
+            <w:pPr>
+              <w:jc w:val="center"/>
+              <w:rPr>
+                <w:rFonts w:eastAsia="Times New Roman" w:cstheme="minorHAnsi"/>
+              </w:rPr>
+            </w:pPr>
+          </w:p>
+        </w:tc>
+        <w:tc>
+          <w:tcPr>
+            <w:tcW w:w="2043" w:type="dxa"/>
+            <w:tcBorders>
+              <w:top w:val="single" w:sz="4" w:space="0" w:color="auto"/>
+              <w:left w:val="single" w:sz="4" w:space="0" w:color="auto"/>
               <w:bottom w:val="single" w:sz="4" w:space="0" w:color="auto"/>
               <w:right w:val="single" w:sz="4" w:space="0" w:color="auto"/>
             </w:tcBorders>
@@ -1833,275 +1989,6 @@
           <w:tcPr>
             <w:tcW w:w="3079" w:type="dxa"/>
             <w:tcBorders>
-              <w:top w:val="nil"/>
-              <w:left w:val="single" w:sz="8" w:space="0" w:color="auto"/>
-              <w:bottom w:val="single" w:sz="4" w:space="0" w:color="auto"/>
-              <w:right w:val="single" w:sz="8" w:space="0" w:color="auto"/>
-            </w:tcBorders>
-            <w:shd w:val="clear" w:color="auto" w:fill="auto"/>
-            <w:noWrap/>
-            <w:vAlign w:val="bottom"/>
-          </w:tcPr>
-          <w:p>
-            <w:pPr>
-              <w:rPr>
-                <w:rFonts w:ascii="Calibri" w:eastAsia="Times New Roman" w:hAnsi="Calibri" w:cs="Calibri"/>
-                <w:color w:val="000000"/>
-              </w:rPr>
-            </w:pPr>
-          </w:p>
-        </w:tc>
-        <w:tc>
-          <w:tcPr>
-            <w:tcW w:w="787" w:type="dxa"/>
-            <w:tcBorders>
-              <w:top w:val="nil"/>
-              <w:left w:val="nil"/>
-              <w:bottom w:val="single" w:sz="4" w:space="0" w:color="auto"/>
-              <w:right w:val="single" w:sz="4" w:space="0" w:color="auto"/>
-            </w:tcBorders>
-            <w:shd w:val="clear" w:color="auto" w:fill="auto"/>
-            <w:noWrap/>
-            <w:vAlign w:val="bottom"/>
-          </w:tcPr>
-          <w:p>
-            <w:pPr>
-              <w:rPr>
-                <w:rFonts w:ascii="Calibri" w:eastAsia="Times New Roman" w:hAnsi="Calibri" w:cs="Calibri"/>
-                <w:color w:val="000000"/>
-              </w:rPr>
-            </w:pPr>
-          </w:p>
-        </w:tc>
-        <w:tc>
-          <w:tcPr>
-            <w:tcW w:w="787" w:type="dxa"/>
-            <w:tcBorders>
-              <w:top w:val="nil"/>
-              <w:left w:val="nil"/>
-              <w:bottom w:val="single" w:sz="4" w:space="0" w:color="auto"/>
-              <w:right w:val="single" w:sz="4" w:space="0" w:color="auto"/>
-            </w:tcBorders>
-            <w:shd w:val="clear" w:color="auto" w:fill="auto"/>
-            <w:noWrap/>
-            <w:vAlign w:val="bottom"/>
-          </w:tcPr>
-          <w:p>
-            <w:pPr>
-              <w:rPr>
-                <w:rFonts w:ascii="Calibri" w:eastAsia="Times New Roman" w:hAnsi="Calibri" w:cs="Calibri"/>
-                <w:color w:val="000000"/>
-              </w:rPr>
-            </w:pPr>
-          </w:p>
-        </w:tc>
-        <w:tc>
-          <w:tcPr>
-            <w:tcW w:w="787" w:type="dxa"/>
-            <w:tcBorders>
-              <w:top w:val="nil"/>
-              <w:left w:val="nil"/>
-              <w:bottom w:val="single" w:sz="4" w:space="0" w:color="auto"/>
-              <w:right w:val="single" w:sz="4" w:space="0" w:color="auto"/>
-            </w:tcBorders>
-            <w:shd w:val="clear" w:color="auto" w:fill="auto"/>
-            <w:noWrap/>
-            <w:vAlign w:val="bottom"/>
-          </w:tcPr>
-          <w:p>
-            <w:pPr>
-              <w:rPr>
-                <w:rFonts w:ascii="Calibri" w:eastAsia="Times New Roman" w:hAnsi="Calibri" w:cs="Calibri"/>
-                <w:color w:val="000000"/>
-              </w:rPr>
-            </w:pPr>
-          </w:p>
-        </w:tc>
-        <w:tc>
-          <w:tcPr>
-            <w:tcW w:w="787" w:type="dxa"/>
-            <w:tcBorders>
-              <w:top w:val="nil"/>
-              <w:left w:val="nil"/>
-              <w:bottom w:val="single" w:sz="4" w:space="0" w:color="auto"/>
-              <w:right w:val="single" w:sz="4" w:space="0" w:color="auto"/>
-            </w:tcBorders>
-            <w:shd w:val="clear" w:color="auto" w:fill="auto"/>
-            <w:noWrap/>
-            <w:vAlign w:val="bottom"/>
-          </w:tcPr>
-          <w:p>
-            <w:pPr>
-              <w:rPr>
-                <w:rFonts w:ascii="Calibri" w:eastAsia="Times New Roman" w:hAnsi="Calibri" w:cs="Calibri"/>
-                <w:color w:val="000000"/>
-              </w:rPr>
-            </w:pPr>
-          </w:p>
-        </w:tc>
-        <w:tc>
-          <w:tcPr>
-            <w:tcW w:w="787" w:type="dxa"/>
-            <w:tcBorders>
-              <w:top w:val="nil"/>
-              <w:left w:val="nil"/>
-              <w:bottom w:val="single" w:sz="4" w:space="0" w:color="auto"/>
-              <w:right w:val="single" w:sz="4" w:space="0" w:color="auto"/>
-            </w:tcBorders>
-            <w:shd w:val="clear" w:color="auto" w:fill="auto"/>
-            <w:noWrap/>
-            <w:vAlign w:val="bottom"/>
-          </w:tcPr>
-          <w:p>
-            <w:pPr>
-              <w:rPr>
-                <w:rFonts w:ascii="Calibri" w:eastAsia="Times New Roman" w:hAnsi="Calibri" w:cs="Calibri"/>
-                <w:color w:val="000000"/>
-              </w:rPr>
-            </w:pPr>
-          </w:p>
-        </w:tc>
-        <w:tc>
-          <w:tcPr>
-            <w:tcW w:w="787" w:type="dxa"/>
-            <w:tcBorders>
-              <w:top w:val="nil"/>
-              <w:left w:val="nil"/>
-              <w:bottom w:val="single" w:sz="4" w:space="0" w:color="auto"/>
-              <w:right w:val="single" w:sz="4" w:space="0" w:color="auto"/>
-            </w:tcBorders>
-            <w:shd w:val="clear" w:color="auto" w:fill="auto"/>
-            <w:noWrap/>
-            <w:vAlign w:val="bottom"/>
-          </w:tcPr>
-          <w:p>
-            <w:pPr>
-              <w:rPr>
-                <w:rFonts w:ascii="Calibri" w:eastAsia="Times New Roman" w:hAnsi="Calibri" w:cs="Calibri"/>
-                <w:color w:val="000000"/>
-              </w:rPr>
-            </w:pPr>
-          </w:p>
-        </w:tc>
-        <w:tc>
-          <w:tcPr>
-            <w:tcW w:w="787" w:type="dxa"/>
-            <w:tcBorders>
-              <w:top w:val="nil"/>
-              <w:left w:val="nil"/>
-              <w:bottom w:val="single" w:sz="4" w:space="0" w:color="auto"/>
-              <w:right w:val="single" w:sz="4" w:space="0" w:color="auto"/>
-            </w:tcBorders>
-            <w:shd w:val="clear" w:color="auto" w:fill="auto"/>
-            <w:noWrap/>
-            <w:vAlign w:val="bottom"/>
-          </w:tcPr>
-          <w:p>
-            <w:pPr>
-              <w:rPr>
-                <w:rFonts w:ascii="Calibri" w:eastAsia="Times New Roman" w:hAnsi="Calibri" w:cs="Calibri"/>
-                <w:color w:val="000000"/>
-              </w:rPr>
-            </w:pPr>
-          </w:p>
-        </w:tc>
-        <w:tc>
-          <w:tcPr>
-            <w:tcW w:w="787" w:type="dxa"/>
-            <w:tcBorders>
-              <w:top w:val="nil"/>
-              <w:left w:val="nil"/>
-              <w:bottom w:val="single" w:sz="4" w:space="0" w:color="auto"/>
-              <w:right w:val="single" w:sz="4" w:space="0" w:color="auto"/>
-            </w:tcBorders>
-            <w:shd w:val="clear" w:color="auto" w:fill="auto"/>
-            <w:noWrap/>
-            <w:vAlign w:val="bottom"/>
-          </w:tcPr>
-          <w:p>
-            <w:pPr>
-              <w:rPr>
-                <w:rFonts w:ascii="Calibri" w:eastAsia="Times New Roman" w:hAnsi="Calibri" w:cs="Calibri"/>
-                <w:color w:val="000000"/>
-              </w:rPr>
-            </w:pPr>
-          </w:p>
-        </w:tc>
-        <w:tc>
-          <w:tcPr>
-            <w:tcW w:w="787" w:type="dxa"/>
-            <w:tcBorders>
-              <w:top w:val="nil"/>
-              <w:left w:val="nil"/>
-              <w:bottom w:val="single" w:sz="4" w:space="0" w:color="auto"/>
-              <w:right w:val="single" w:sz="4" w:space="0" w:color="auto"/>
-            </w:tcBorders>
-            <w:shd w:val="clear" w:color="auto" w:fill="auto"/>
-            <w:noWrap/>
-            <w:vAlign w:val="bottom"/>
-          </w:tcPr>
-          <w:p>
-            <w:pPr>
-              <w:rPr>
-                <w:rFonts w:ascii="Calibri" w:eastAsia="Times New Roman" w:hAnsi="Calibri" w:cs="Calibri"/>
-                <w:color w:val="000000"/>
-              </w:rPr>
-            </w:pPr>
-          </w:p>
-        </w:tc>
-        <w:tc>
-          <w:tcPr>
-            <w:tcW w:w="885" w:type="dxa"/>
-            <w:tcBorders>
-              <w:top w:val="nil"/>
-              <w:left w:val="nil"/>
-              <w:bottom w:val="single" w:sz="4" w:space="0" w:color="auto"/>
-              <w:right w:val="single" w:sz="8" w:space="0" w:color="auto"/>
-            </w:tcBorders>
-            <w:shd w:val="clear" w:color="auto" w:fill="auto"/>
-            <w:noWrap/>
-            <w:vAlign w:val="bottom"/>
-          </w:tcPr>
-          <w:p>
-            <w:pPr>
-              <w:rPr>
-                <w:rFonts w:ascii="Calibri" w:eastAsia="Times New Roman" w:hAnsi="Calibri" w:cs="Calibri"/>
-                <w:color w:val="000000"/>
-              </w:rPr>
-            </w:pPr>
-          </w:p>
-        </w:tc>
-        <w:tc>
-          <w:tcPr>
-            <w:tcW w:w="1559" w:type="dxa"/>
-            <w:tcBorders>
-              <w:top w:val="single" w:sz="4" w:space="0" w:color="auto"/>
-              <w:bottom w:val="single" w:sz="4" w:space="0" w:color="auto"/>
-              <w:right w:val="single" w:sz="4" w:space="0" w:color="auto"/>
-            </w:tcBorders>
-            <w:shd w:val="clear" w:color="auto" w:fill="auto"/>
-          </w:tcPr>
-          <w:p>
-            <w:pPr>
-              <w:rPr>
-                <w:rFonts w:ascii="Times New Roman" w:eastAsia="Times New Roman" w:hAnsi="Times New Roman" w:cs="Times New Roman"/>
-                <w:sz w:val="20"/>
-                <w:szCs w:val="20"/>
-              </w:rPr>
-            </w:pPr>
-          </w:p>
-        </w:tc>
-      </w:tr>
-      <w:tr>
-        <w:trPr>
-          <w:gridAfter w:val="1"/>
-          <w:wAfter w:w="1559" w:type="dxa"/>
-          <w:trHeight w:val="531"/>
-        </w:trPr>
-        <w:tc>
-          <w:tcPr>
-            <w:tcW w:w="3079" w:type="dxa"/>
-            <w:tcBorders>
               <w:top w:val="single" w:sz="8" w:space="0" w:color="auto"/>
               <w:left w:val="single" w:sz="8" w:space="0" w:color="auto"/>
               <w:bottom w:val="single" w:sz="8" w:space="0" w:color="auto"/>
@@ -2110,7 +1997,6 @@
             <w:shd w:val="clear" w:color="auto" w:fill="auto"/>
             <w:noWrap/>
             <w:vAlign w:val="bottom"/>
-            <w:hideMark/>
           </w:tcPr>
           <w:p>
             <w:pPr>
@@ -2140,7 +2026,6 @@
             <w:shd w:val="clear" w:color="auto" w:fill="auto"/>
             <w:noWrap/>
             <w:vAlign w:val="bottom"/>
-            <w:hideMark/>
           </w:tcPr>
           <w:p>
             <w:pPr>
@@ -2156,6 +2041,13 @@
               </w:rPr>
               <w:t> </w:t>
             </w:r>
+            <w:r>
+              <w:rPr>
+                <w:rFonts w:ascii="Calibri" w:eastAsia="Times New Roman" w:hAnsi="Calibri" w:cs="Calibri"/>
+                <w:color w:val="000000"/>
+              </w:rPr>
+              <w:t>100%</w:t>
+            </w:r>
           </w:p>
         </w:tc>
         <w:tc>
@@ -2170,21 +2062,20 @@
             <w:shd w:val="clear" w:color="auto" w:fill="auto"/>
             <w:noWrap/>
             <w:vAlign w:val="bottom"/>
-            <w:hideMark/>
-          </w:tcPr>
-          <w:p>
-            <w:pPr>
-              <w:rPr>
-                <w:rFonts w:ascii="Calibri" w:eastAsia="Times New Roman" w:hAnsi="Calibri" w:cs="Calibri"/>
-                <w:color w:val="000000"/>
-              </w:rPr>
-            </w:pPr>
-            <w:r>
-              <w:rPr>
-                <w:rFonts w:ascii="Calibri" w:eastAsia="Times New Roman" w:hAnsi="Calibri" w:cs="Calibri"/>
-                <w:color w:val="000000"/>
-              </w:rPr>
-              <w:t> </w:t>
+          </w:tcPr>
+          <w:p>
+            <w:pPr>
+              <w:rPr>
+                <w:rFonts w:ascii="Calibri" w:eastAsia="Times New Roman" w:hAnsi="Calibri" w:cs="Calibri"/>
+                <w:color w:val="000000"/>
+              </w:rPr>
+            </w:pPr>
+            <w:r>
+              <w:rPr>
+                <w:rFonts w:ascii="Calibri" w:eastAsia="Times New Roman" w:hAnsi="Calibri" w:cs="Calibri"/>
+                <w:color w:val="000000"/>
+              </w:rPr>
+              <w:t>100%</w:t>
             </w:r>
           </w:p>
         </w:tc>
@@ -2200,21 +2091,20 @@
             <w:shd w:val="clear" w:color="auto" w:fill="auto"/>
             <w:noWrap/>
             <w:vAlign w:val="bottom"/>
-            <w:hideMark/>
-          </w:tcPr>
-          <w:p>
-            <w:pPr>
-              <w:rPr>
-                <w:rFonts w:ascii="Calibri" w:eastAsia="Times New Roman" w:hAnsi="Calibri" w:cs="Calibri"/>
-                <w:color w:val="000000"/>
-              </w:rPr>
-            </w:pPr>
-            <w:r>
-              <w:rPr>
-                <w:rFonts w:ascii="Calibri" w:eastAsia="Times New Roman" w:hAnsi="Calibri" w:cs="Calibri"/>
-                <w:color w:val="000000"/>
-              </w:rPr>
-              <w:t> </w:t>
+          </w:tcPr>
+          <w:p>
+            <w:pPr>
+              <w:rPr>
+                <w:rFonts w:ascii="Calibri" w:eastAsia="Times New Roman" w:hAnsi="Calibri" w:cs="Calibri"/>
+                <w:color w:val="000000"/>
+              </w:rPr>
+            </w:pPr>
+            <w:r>
+              <w:rPr>
+                <w:rFonts w:ascii="Calibri" w:eastAsia="Times New Roman" w:hAnsi="Calibri" w:cs="Calibri"/>
+                <w:color w:val="000000"/>
+              </w:rPr>
+              <w:t>100%</w:t>
             </w:r>
           </w:p>
         </w:tc>
@@ -2230,21 +2120,20 @@
             <w:shd w:val="clear" w:color="auto" w:fill="auto"/>
             <w:noWrap/>
             <w:vAlign w:val="bottom"/>
-            <w:hideMark/>
-          </w:tcPr>
-          <w:p>
-            <w:pPr>
-              <w:rPr>
-                <w:rFonts w:ascii="Calibri" w:eastAsia="Times New Roman" w:hAnsi="Calibri" w:cs="Calibri"/>
-                <w:color w:val="000000"/>
-              </w:rPr>
-            </w:pPr>
-            <w:r>
-              <w:rPr>
-                <w:rFonts w:ascii="Calibri" w:eastAsia="Times New Roman" w:hAnsi="Calibri" w:cs="Calibri"/>
-                <w:color w:val="000000"/>
-              </w:rPr>
-              <w:t> </w:t>
+          </w:tcPr>
+          <w:p>
+            <w:pPr>
+              <w:rPr>
+                <w:rFonts w:ascii="Calibri" w:eastAsia="Times New Roman" w:hAnsi="Calibri" w:cs="Calibri"/>
+                <w:color w:val="000000"/>
+              </w:rPr>
+            </w:pPr>
+            <w:r>
+              <w:rPr>
+                <w:rFonts w:ascii="Calibri" w:eastAsia="Times New Roman" w:hAnsi="Calibri" w:cs="Calibri"/>
+                <w:color w:val="000000"/>
+              </w:rPr>
+              <w:t>100%</w:t>
             </w:r>
           </w:p>
         </w:tc>
@@ -2260,21 +2149,20 @@
             <w:shd w:val="clear" w:color="auto" w:fill="auto"/>
             <w:noWrap/>
             <w:vAlign w:val="bottom"/>
-            <w:hideMark/>
-          </w:tcPr>
-          <w:p>
-            <w:pPr>
-              <w:rPr>
-                <w:rFonts w:ascii="Calibri" w:eastAsia="Times New Roman" w:hAnsi="Calibri" w:cs="Calibri"/>
-                <w:color w:val="000000"/>
-              </w:rPr>
-            </w:pPr>
-            <w:r>
-              <w:rPr>
-                <w:rFonts w:ascii="Calibri" w:eastAsia="Times New Roman" w:hAnsi="Calibri" w:cs="Calibri"/>
-                <w:color w:val="000000"/>
-              </w:rPr>
-              <w:t> </w:t>
+          </w:tcPr>
+          <w:p>
+            <w:pPr>
+              <w:rPr>
+                <w:rFonts w:ascii="Calibri" w:eastAsia="Times New Roman" w:hAnsi="Calibri" w:cs="Calibri"/>
+                <w:color w:val="000000"/>
+              </w:rPr>
+            </w:pPr>
+            <w:r>
+              <w:rPr>
+                <w:rFonts w:ascii="Calibri" w:eastAsia="Times New Roman" w:hAnsi="Calibri" w:cs="Calibri"/>
+                <w:color w:val="000000"/>
+              </w:rPr>
+              <w:t>100%</w:t>
             </w:r>
           </w:p>
         </w:tc>
@@ -2290,21 +2178,20 @@
             <w:shd w:val="clear" w:color="auto" w:fill="auto"/>
             <w:noWrap/>
             <w:vAlign w:val="bottom"/>
-            <w:hideMark/>
-          </w:tcPr>
-          <w:p>
-            <w:pPr>
-              <w:rPr>
-                <w:rFonts w:ascii="Calibri" w:eastAsia="Times New Roman" w:hAnsi="Calibri" w:cs="Calibri"/>
-                <w:color w:val="000000"/>
-              </w:rPr>
-            </w:pPr>
-            <w:r>
-              <w:rPr>
-                <w:rFonts w:ascii="Calibri" w:eastAsia="Times New Roman" w:hAnsi="Calibri" w:cs="Calibri"/>
-                <w:color w:val="000000"/>
-              </w:rPr>
-              <w:t> </w:t>
+          </w:tcPr>
+          <w:p>
+            <w:pPr>
+              <w:rPr>
+                <w:rFonts w:ascii="Calibri" w:eastAsia="Times New Roman" w:hAnsi="Calibri" w:cs="Calibri"/>
+                <w:color w:val="000000"/>
+              </w:rPr>
+            </w:pPr>
+            <w:r>
+              <w:rPr>
+                <w:rFonts w:ascii="Calibri" w:eastAsia="Times New Roman" w:hAnsi="Calibri" w:cs="Calibri"/>
+                <w:color w:val="000000"/>
+              </w:rPr>
+              <w:t>100%</w:t>
             </w:r>
           </w:p>
         </w:tc>
@@ -2320,21 +2207,20 @@
             <w:shd w:val="clear" w:color="auto" w:fill="auto"/>
             <w:noWrap/>
             <w:vAlign w:val="bottom"/>
-            <w:hideMark/>
-          </w:tcPr>
-          <w:p>
-            <w:pPr>
-              <w:rPr>
-                <w:rFonts w:ascii="Calibri" w:eastAsia="Times New Roman" w:hAnsi="Calibri" w:cs="Calibri"/>
-                <w:color w:val="000000"/>
-              </w:rPr>
-            </w:pPr>
-            <w:r>
-              <w:rPr>
-                <w:rFonts w:ascii="Calibri" w:eastAsia="Times New Roman" w:hAnsi="Calibri" w:cs="Calibri"/>
-                <w:color w:val="000000"/>
-              </w:rPr>
-              <w:t> </w:t>
+          </w:tcPr>
+          <w:p>
+            <w:pPr>
+              <w:rPr>
+                <w:rFonts w:ascii="Calibri" w:eastAsia="Times New Roman" w:hAnsi="Calibri" w:cs="Calibri"/>
+                <w:color w:val="000000"/>
+              </w:rPr>
+            </w:pPr>
+            <w:r>
+              <w:rPr>
+                <w:rFonts w:ascii="Calibri" w:eastAsia="Times New Roman" w:hAnsi="Calibri" w:cs="Calibri"/>
+                <w:color w:val="000000"/>
+              </w:rPr>
+              <w:t>100%</w:t>
             </w:r>
           </w:p>
         </w:tc>
@@ -2350,21 +2236,20 @@
             <w:shd w:val="clear" w:color="auto" w:fill="auto"/>
             <w:noWrap/>
             <w:vAlign w:val="bottom"/>
-            <w:hideMark/>
-          </w:tcPr>
-          <w:p>
-            <w:pPr>
-              <w:rPr>
-                <w:rFonts w:ascii="Calibri" w:eastAsia="Times New Roman" w:hAnsi="Calibri" w:cs="Calibri"/>
-                <w:color w:val="000000"/>
-              </w:rPr>
-            </w:pPr>
-            <w:r>
-              <w:rPr>
-                <w:rFonts w:ascii="Calibri" w:eastAsia="Times New Roman" w:hAnsi="Calibri" w:cs="Calibri"/>
-                <w:color w:val="000000"/>
-              </w:rPr>
-              <w:t> </w:t>
+          </w:tcPr>
+          <w:p>
+            <w:pPr>
+              <w:rPr>
+                <w:rFonts w:ascii="Calibri" w:eastAsia="Times New Roman" w:hAnsi="Calibri" w:cs="Calibri"/>
+                <w:color w:val="000000"/>
+              </w:rPr>
+            </w:pPr>
+            <w:r>
+              <w:rPr>
+                <w:rFonts w:ascii="Calibri" w:eastAsia="Times New Roman" w:hAnsi="Calibri" w:cs="Calibri"/>
+                <w:color w:val="000000"/>
+              </w:rPr>
+              <w:t>100%</w:t>
             </w:r>
           </w:p>
         </w:tc>
@@ -2380,21 +2265,20 @@
             <w:shd w:val="clear" w:color="auto" w:fill="auto"/>
             <w:noWrap/>
             <w:vAlign w:val="bottom"/>
-            <w:hideMark/>
-          </w:tcPr>
-          <w:p>
-            <w:pPr>
-              <w:rPr>
-                <w:rFonts w:ascii="Calibri" w:eastAsia="Times New Roman" w:hAnsi="Calibri" w:cs="Calibri"/>
-                <w:color w:val="000000"/>
-              </w:rPr>
-            </w:pPr>
-            <w:r>
-              <w:rPr>
-                <w:rFonts w:ascii="Calibri" w:eastAsia="Times New Roman" w:hAnsi="Calibri" w:cs="Calibri"/>
-                <w:color w:val="000000"/>
-              </w:rPr>
-              <w:t> </w:t>
+          </w:tcPr>
+          <w:p>
+            <w:pPr>
+              <w:rPr>
+                <w:rFonts w:ascii="Calibri" w:eastAsia="Times New Roman" w:hAnsi="Calibri" w:cs="Calibri"/>
+                <w:color w:val="000000"/>
+              </w:rPr>
+            </w:pPr>
+            <w:r>
+              <w:rPr>
+                <w:rFonts w:ascii="Calibri" w:eastAsia="Times New Roman" w:hAnsi="Calibri" w:cs="Calibri"/>
+                <w:color w:val="000000"/>
+              </w:rPr>
+              <w:t>100%</w:t>
             </w:r>
           </w:p>
         </w:tc>
@@ -2410,22 +2294,68 @@
             <w:shd w:val="clear" w:color="auto" w:fill="auto"/>
             <w:noWrap/>
             <w:vAlign w:val="bottom"/>
-            <w:hideMark/>
-          </w:tcPr>
-          <w:p>
-            <w:pPr>
-              <w:rPr>
-                <w:rFonts w:ascii="Calibri" w:eastAsia="Times New Roman" w:hAnsi="Calibri" w:cs="Calibri"/>
-                <w:color w:val="000000"/>
-              </w:rPr>
-            </w:pPr>
-            <w:r>
-              <w:rPr>
-                <w:rFonts w:ascii="Calibri" w:eastAsia="Times New Roman" w:hAnsi="Calibri" w:cs="Calibri"/>
-                <w:color w:val="000000"/>
-              </w:rPr>
-              <w:t> </w:t>
-            </w:r>
+          </w:tcPr>
+          <w:p>
+            <w:pPr>
+              <w:rPr>
+                <w:rFonts w:ascii="Calibri" w:eastAsia="Times New Roman" w:hAnsi="Calibri" w:cs="Calibri"/>
+                <w:color w:val="000000"/>
+              </w:rPr>
+            </w:pPr>
+            <w:r>
+              <w:rPr>
+                <w:rFonts w:ascii="Calibri" w:eastAsia="Times New Roman" w:hAnsi="Calibri" w:cs="Calibri"/>
+                <w:color w:val="000000"/>
+              </w:rPr>
+              <w:t>100%</w:t>
+            </w:r>
+          </w:p>
+        </w:tc>
+        <w:tc>
+          <w:tcPr>
+            <w:tcW w:w="850" w:type="dxa"/>
+            <w:tcBorders>
+              <w:top w:val="single" w:sz="8" w:space="0" w:color="auto"/>
+              <w:left w:val="nil"/>
+              <w:bottom w:val="single" w:sz="8" w:space="0" w:color="auto"/>
+              <w:right w:val="single" w:sz="8" w:space="0" w:color="auto"/>
+            </w:tcBorders>
+          </w:tcPr>
+          <w:p>
+            <w:pPr>
+              <w:jc w:val="center"/>
+              <w:rPr>
+                <w:rFonts w:eastAsia="Times New Roman" w:cstheme="minorHAnsi"/>
+              </w:rPr>
+            </w:pPr>
+          </w:p>
+          <w:p>
+            <w:pPr>
+              <w:jc w:val="center"/>
+              <w:rPr>
+                <w:rFonts w:eastAsia="Times New Roman" w:cstheme="minorHAnsi"/>
+              </w:rPr>
+            </w:pPr>
+            <w:r>
+              <w:rPr>
+                <w:rFonts w:eastAsia="Times New Roman" w:cstheme="minorHAnsi"/>
+              </w:rPr>
+              <w:t>100%</w:t>
+            </w:r>
+          </w:p>
+        </w:tc>
+        <w:tc>
+          <w:tcPr>
+            <w:tcW w:w="2043" w:type="dxa"/>
+          </w:tcPr>
+          <w:p>
+            <w:pPr>
+              <w:rPr>
+                <w:rFonts w:ascii="Times New Roman" w:eastAsia="Times New Roman" w:hAnsi="Times New Roman" w:cs="Times New Roman"/>
+                <w:sz w:val="20"/>
+                <w:szCs w:val="20"/>
+              </w:rPr>
+            </w:pPr>
           </w:p>
         </w:tc>
       </w:tr>
@@ -2457,13 +2387,8 @@
         </w:numPr>
       </w:pPr>
       <w:r>
-        <w:t xml:space="preserve">Create a JSP portal for </w:t>
+        <w:t>Review class diagram</w:t>
       </w:r>
-      <w:proofErr w:type="spellStart"/>
-      <w:r>
-        <w:t>customer&amp;admin</w:t>
-      </w:r>
-      <w:proofErr w:type="spellEnd"/>
     </w:p>
     <w:p>
       <w:pPr>
@@ -2474,18 +2399,14 @@
         </w:numPr>
       </w:pPr>
       <w:r>
-        <w:t xml:space="preserve">Create </w:t>
+        <w:t>Create Git</w:t>
       </w:r>
-      <w:proofErr w:type="spellStart"/>
       <w:r>
-        <w:t>Github</w:t>
+        <w:t>H</w:t>
       </w:r>
-      <w:proofErr w:type="spellEnd"/>
       <w:r>
-        <w:t xml:space="preserve"> Repository</w:t>
+        <w:t>ub Repository</w:t>
       </w:r>
-      <w:bookmarkStart w:id="0" w:name="_GoBack"/>
-      <w:bookmarkEnd w:id="0"/>
     </w:p>
     <w:p>
       <w:pPr>
@@ -2545,6 +2466,42 @@
       </w:pPr>
       <w:r>
         <w:t xml:space="preserve">Review use-case diagram </w:t>
+      </w:r>
+    </w:p>
+    <w:p>
+      <w:pPr>
+        <w:pStyle w:val="ListParagraph"/>
+        <w:numPr>
+          <w:ilvl w:val="0"/>
+          <w:numId w:val="1"/>
+        </w:numPr>
+      </w:pPr>
+      <w:r>
+        <w:t>Design three tables – Customer, Driver and User</w:t>
+      </w:r>
+    </w:p>
+    <w:p>
+      <w:pPr>
+        <w:pStyle w:val="ListParagraph"/>
+        <w:numPr>
+          <w:ilvl w:val="0"/>
+          <w:numId w:val="1"/>
+        </w:numPr>
+      </w:pPr>
+      <w:r>
+        <w:t>Create login page for all users</w:t>
+      </w:r>
+    </w:p>
+    <w:p>
+      <w:pPr>
+        <w:pStyle w:val="ListParagraph"/>
+        <w:numPr>
+          <w:ilvl w:val="0"/>
+          <w:numId w:val="1"/>
+        </w:numPr>
+      </w:pPr>
+      <w:r>
+        <w:t xml:space="preserve">Create Gantt Chart </w:t>
       </w:r>
     </w:p>
     <w:p/>
@@ -2666,7 +2623,7 @@
     </w:p>
     <w:sectPr>
       <w:pgSz w:w="16840" w:h="11900" w:orient="landscape"/>
-      <w:pgMar w:top="1440" w:right="1440" w:bottom="1440" w:left="1440" w:header="708" w:footer="708" w:gutter="0"/>
+      <w:pgMar w:top="851" w:right="1440" w:bottom="1440" w:left="1440" w:header="708" w:footer="708" w:gutter="0"/>
       <w:cols w:space="708"/>
       <w:docGrid w:linePitch="360"/>
     </w:sectPr>
@@ -2675,7 +2632,7 @@
 </file>
 
 <file path=word/numbering.xml><?xml version="1.0" encoding="utf-8"?>
-<w:numbering xmlns:wpc="http://schemas.microsoft.com/office/word/2010/wordprocessingCanvas" xmlns:cx="http://schemas.microsoft.com/office/drawing/2014/chartex" xmlns:cx1="http://schemas.microsoft.com/office/drawing/2015/9/8/chartex" xmlns:cx2="http://schemas.microsoft.com/office/drawing/2015/10/21/chartex" xmlns:cx3="http://schemas.microsoft.com/office/drawing/2016/5/9/chartex" xmlns:cx4="http://schemas.microsoft.com/office/drawing/2016/5/10/chartex" xmlns:cx5="http://schemas.microsoft.com/office/drawing/2016/5/11/chartex" xmlns:cx6="http://schemas.microsoft.com/office/drawing/2016/5/12/chartex" xmlns:cx7="http://schemas.microsoft.com/office/drawing/2016/5/13/chartex" xmlns:cx8="http://schemas.microsoft.com/office/drawing/2016/5/14/chartex" xmlns:mc="http://schemas.openxmlformats.org/markup-compatibility/2006" xmlns:aink="http://schemas.microsoft.com/office/drawing/2016/ink" xmlns:am3d="http://schemas.microsoft.com/office/drawing/2017/model3d" xmlns:o="urn:schemas-microsoft-com:office:office" xmlns:r="http://schemas.openxmlformats.org/officeDocument/2006/relationships" xmlns:m="http://schemas.openxmlformats.org/officeDocument/2006/math" xmlns:v="urn:schemas-microsoft-com:vml" xmlns:wp14="http://schemas.microsoft.com/office/word/2010/wordprocessingDrawing" xmlns:wp="http://schemas.openxmlformats.org/drawingml/2006/wordprocessingDrawing" xmlns:w10="urn:schemas-microsoft-com:office:word" xmlns:w="http://schemas.openxmlformats.org/wordprocessingml/2006/main" xmlns:w14="http://schemas.microsoft.com/office/word/2010/wordml" xmlns:w15="http://schemas.microsoft.com/office/word/2012/wordml" xmlns:w16cid="http://schemas.microsoft.com/office/word/2016/wordml/cid" xmlns:w16se="http://schemas.microsoft.com/office/word/2015/wordml/symex" xmlns:wpg="http://schemas.microsoft.com/office/word/2010/wordprocessingGroup" xmlns:wpi="http://schemas.microsoft.com/office/word/2010/wordprocessingInk" xmlns:wne="http://schemas.microsoft.com/office/word/2006/wordml" xmlns:wps="http://schemas.microsoft.com/office/word/2010/wordprocessingShape" mc:Ignorable="w14 w15 w16se w16cid wp14">
+<w:numbering xmlns:wpc="http://schemas.microsoft.com/office/word/2010/wordprocessingCanvas" xmlns:cx="http://schemas.microsoft.com/office/drawing/2014/chartex" xmlns:cx1="http://schemas.microsoft.com/office/drawing/2015/9/8/chartex" xmlns:mc="http://schemas.openxmlformats.org/markup-compatibility/2006" xmlns:o="urn:schemas-microsoft-com:office:office" xmlns:r="http://schemas.openxmlformats.org/officeDocument/2006/relationships" xmlns:m="http://schemas.openxmlformats.org/officeDocument/2006/math" xmlns:v="urn:schemas-microsoft-com:vml" xmlns:wp14="http://schemas.microsoft.com/office/word/2010/wordprocessingDrawing" xmlns:wp="http://schemas.openxmlformats.org/drawingml/2006/wordprocessingDrawing" xmlns:w10="urn:schemas-microsoft-com:office:word" xmlns:w="http://schemas.openxmlformats.org/wordprocessingml/2006/main" xmlns:w14="http://schemas.microsoft.com/office/word/2010/wordml" xmlns:w15="http://schemas.microsoft.com/office/word/2012/wordml" xmlns:w16se="http://schemas.microsoft.com/office/word/2015/wordml/symex" xmlns:wpg="http://schemas.microsoft.com/office/word/2010/wordprocessingGroup" xmlns:wpi="http://schemas.microsoft.com/office/word/2010/wordprocessingInk" xmlns:wne="http://schemas.microsoft.com/office/word/2006/wordml" xmlns:wps="http://schemas.microsoft.com/office/word/2010/wordprocessingShape" mc:Ignorable="w14 w15 w16se wp14">
   <w:abstractNum w:abstractNumId="0" w15:restartNumberingAfterBreak="0">
     <w:nsid w:val="010F5717"/>
     <w:multiLevelType w:val="hybridMultilevel"/>
@@ -2946,7 +2903,7 @@
   <w:abstractNum w:abstractNumId="3" w15:restartNumberingAfterBreak="0">
     <w:nsid w:val="39BC272C"/>
     <w:multiLevelType w:val="hybridMultilevel"/>
-    <w:tmpl w:val="6D8AB37E"/>
+    <w:tmpl w:val="B8B803EC"/>
     <w:lvl w:ilvl="0" w:tplc="0809000D">
       <w:start w:val="1"/>
       <w:numFmt w:val="bullet"/>
@@ -3072,7 +3029,7 @@
 </file>
 
 <file path=word/styles.xml><?xml version="1.0" encoding="utf-8"?>
-<w:styles xmlns:mc="http://schemas.openxmlformats.org/markup-compatibility/2006" xmlns:r="http://schemas.openxmlformats.org/officeDocument/2006/relationships" xmlns:w="http://schemas.openxmlformats.org/wordprocessingml/2006/main" xmlns:w14="http://schemas.microsoft.com/office/word/2010/wordml" xmlns:w15="http://schemas.microsoft.com/office/word/2012/wordml" xmlns:w16cid="http://schemas.microsoft.com/office/word/2016/wordml/cid" xmlns:w16se="http://schemas.microsoft.com/office/word/2015/wordml/symex" mc:Ignorable="w14 w15 w16se w16cid">
+<w:styles xmlns:mc="http://schemas.openxmlformats.org/markup-compatibility/2006" xmlns:r="http://schemas.openxmlformats.org/officeDocument/2006/relationships" xmlns:w="http://schemas.openxmlformats.org/wordprocessingml/2006/main" xmlns:w14="http://schemas.microsoft.com/office/word/2010/wordml" xmlns:w15="http://schemas.microsoft.com/office/word/2012/wordml" xmlns:w16se="http://schemas.microsoft.com/office/word/2015/wordml/symex" mc:Ignorable="w14 w15 w16se">
   <w:docDefaults>
     <w:rPrDefault>
       <w:rPr>
@@ -3084,7 +3041,7 @@
     </w:rPrDefault>
     <w:pPrDefault/>
   </w:docDefaults>
-  <w:latentStyles w:defLockedState="0" w:defUIPriority="99" w:defSemiHidden="0" w:defUnhideWhenUsed="0" w:defQFormat="0" w:count="375">
+  <w:latentStyles w:defLockedState="0" w:defUIPriority="99" w:defSemiHidden="0" w:defUnhideWhenUsed="0" w:defQFormat="0" w:count="371">
     <w:lsdException w:name="Normal" w:uiPriority="0" w:qFormat="1"/>
     <w:lsdException w:name="heading 1" w:uiPriority="9" w:qFormat="1"/>
     <w:lsdException w:name="heading 2" w:semiHidden="1" w:uiPriority="9" w:unhideWhenUsed="1" w:qFormat="1"/>
@@ -3456,10 +3413,6 @@
     <w:lsdException w:name="List Table 5 Dark Accent 6" w:uiPriority="50"/>
     <w:lsdException w:name="List Table 6 Colorful Accent 6" w:uiPriority="51"/>
     <w:lsdException w:name="List Table 7 Colorful Accent 6" w:uiPriority="52"/>
-    <w:lsdException w:name="Mention" w:semiHidden="1" w:unhideWhenUsed="1"/>
-    <w:lsdException w:name="Smart Hyperlink" w:semiHidden="1" w:unhideWhenUsed="1"/>
-    <w:lsdException w:name="Hashtag" w:semiHidden="1" w:unhideWhenUsed="1"/>
-    <w:lsdException w:name="Unresolved Mention" w:semiHidden="1" w:unhideWhenUsed="1"/>
   </w:latentStyles>
   <w:style w:type="paragraph" w:default="1" w:styleId="Normal">
     <w:name w:val="Normal"/>

</xml_diff>